<commit_message>
notes from class 2/18
</commit_message>
<xml_diff>
--- a/Project1/Background/InvestigatorQuestions.docx
+++ b/Project1/Background/InvestigatorQuestions.docx
@@ -357,6 +357,99 @@
       </w:r>
       <w:r>
         <w:t>Bayesian framework</w:t>
+      </w:r>
+    </w:p>
+    <w:p/>
+    <w:p>
+      <w:r>
+        <w:t>Class 2/18:</w:t>
+      </w:r>
+    </w:p>
+    <w:p>
+      <w:r>
+        <w:t>Bin race into white non Hispanic and other</w:t>
+      </w:r>
+    </w:p>
+    <w:p>
+      <w:r>
+        <w:t>Bin education into no college and college+</w:t>
+      </w:r>
+    </w:p>
+    <w:p>
+      <w:r>
+        <w:t>Use baseline values</w:t>
+      </w:r>
+      <w:r>
+        <w:t xml:space="preserve"> for </w:t>
+      </w:r>
+      <w:r>
+        <w:t>BMI and smoking</w:t>
+      </w:r>
+    </w:p>
+    <w:p>
+      <w:r>
+        <w:t>Use log10 transform</w:t>
+      </w:r>
+      <w:r>
+        <w:t xml:space="preserve"> for vload</w:t>
+      </w:r>
+    </w:p>
+    <w:p>
+      <w:r>
+        <w:t xml:space="preserve">715 people… this may had year 2 and baseline </w:t>
+      </w:r>
+      <w:r>
+        <w:t>outcomes measured</w:t>
+      </w:r>
+    </w:p>
+    <w:p>
+      <w:r>
+        <w:t xml:space="preserve">Is there a difference in adherence by drug </w:t>
+      </w:r>
+    </w:p>
+    <w:p/>
+    <w:p>
+      <w:r>
+        <w:t xml:space="preserve">Clinically meaningful </w:t>
+      </w:r>
+      <w:r>
+        <w:t>outcome change</w:t>
+      </w:r>
+    </w:p>
+    <w:p>
+      <w:pPr>
+        <w:pStyle w:val="ListParagraph"/>
+        <w:numPr>
+          <w:ilvl w:val="0"/>
+          <w:numId w:val="1"/>
+        </w:numPr>
+      </w:pPr>
+      <w:r>
+        <w:t>0.5 log10 viral load</w:t>
+      </w:r>
+    </w:p>
+    <w:p>
+      <w:pPr>
+        <w:pStyle w:val="ListParagraph"/>
+        <w:numPr>
+          <w:ilvl w:val="0"/>
+          <w:numId w:val="1"/>
+        </w:numPr>
+      </w:pPr>
+      <w:r>
+        <w:t>2 pts on quality of life</w:t>
+      </w:r>
+    </w:p>
+    <w:p>
+      <w:pPr>
+        <w:pStyle w:val="ListParagraph"/>
+        <w:numPr>
+          <w:ilvl w:val="0"/>
+          <w:numId w:val="1"/>
+        </w:numPr>
+      </w:pPr>
+      <w:r>
+        <w:t>50 for CD4 T cell counts</w:t>
       </w:r>
     </w:p>
     <w:sectPr>

</xml_diff>

<commit_message>
writing first part of methods
</commit_message>
<xml_diff>
--- a/Project1/Background/InvestigatorQuestions.docx
+++ b/Project1/Background/InvestigatorQuestions.docx
@@ -302,7 +302,6 @@
         </w:numPr>
       </w:pPr>
       <w:r>
-        <w:lastRenderedPageBreak/>
         <w:t>Very small (close to zero)</w:t>
       </w:r>
     </w:p>
@@ -450,6 +449,177 @@
       </w:pPr>
       <w:r>
         <w:t>50 for CD4 T cell counts</w:t>
+      </w:r>
+    </w:p>
+    <w:p>
+      <w:r>
+        <w:t xml:space="preserve">Class </w:t>
+      </w:r>
+      <w:r>
+        <w:t>2/23</w:t>
+      </w:r>
+      <w:r>
+        <w:t>:</w:t>
+      </w:r>
+    </w:p>
+    <w:p>
+      <w:r>
+        <w:t>Focu</w:t>
+      </w:r>
+      <w:r>
+        <w:t>s on</w:t>
+      </w:r>
+      <w:r>
+        <w:t xml:space="preserve"> inte</w:t>
+      </w:r>
+      <w:r>
+        <w:t>rpre</w:t>
+      </w:r>
+      <w:r>
+        <w:t xml:space="preserve">ting the </w:t>
+      </w:r>
+      <w:r>
+        <w:t xml:space="preserve">Bayesian </w:t>
+      </w:r>
+      <w:r>
+        <w:t xml:space="preserve">results and </w:t>
+      </w:r>
+      <w:r>
+        <w:t>say</w:t>
+      </w:r>
+      <w:r>
+        <w:t xml:space="preserve"> resu</w:t>
+      </w:r>
+      <w:r>
+        <w:t xml:space="preserve">lts are </w:t>
+      </w:r>
+      <w:r>
+        <w:t>simi</w:t>
+      </w:r>
+      <w:r>
+        <w:t xml:space="preserve">lar </w:t>
+      </w:r>
+      <w:r>
+        <w:t>to th</w:t>
+      </w:r>
+      <w:r>
+        <w:t xml:space="preserve">e </w:t>
+      </w:r>
+      <w:r>
+        <w:t>frequentist</w:t>
+      </w:r>
+      <w:r>
+        <w:t xml:space="preserve"> </w:t>
+      </w:r>
+    </w:p>
+    <w:p>
+      <w:r>
+        <w:t xml:space="preserve">Only </w:t>
+      </w:r>
+      <w:r>
+        <w:t>inter</w:t>
+      </w:r>
+      <w:r>
+        <w:t xml:space="preserve">pret </w:t>
+      </w:r>
+      <w:r>
+        <w:t>fre</w:t>
+      </w:r>
+      <w:r>
+        <w:t>quentis</w:t>
+      </w:r>
+      <w:r>
+        <w:t>t if t</w:t>
+      </w:r>
+      <w:r>
+        <w:t xml:space="preserve">hey are </w:t>
+      </w:r>
+      <w:r>
+        <w:t>differe</w:t>
+      </w:r>
+      <w:r>
+        <w:t>nt to th</w:t>
+      </w:r>
+      <w:r>
+        <w:t xml:space="preserve">e </w:t>
+      </w:r>
+      <w:r>
+        <w:t>Bayesian</w:t>
+      </w:r>
+    </w:p>
+    <w:p/>
+    <w:p>
+      <w:r>
+        <w:t xml:space="preserve">Can </w:t>
+      </w:r>
+      <w:r>
+        <w:t xml:space="preserve">split </w:t>
+      </w:r>
+      <w:r>
+        <w:t>adher</w:t>
+      </w:r>
+      <w:r>
+        <w:t>ence in</w:t>
+      </w:r>
+      <w:r>
+        <w:t xml:space="preserve">to </w:t>
+      </w:r>
+      <w:r>
+        <w:t>great</w:t>
+      </w:r>
+      <w:r>
+        <w:t xml:space="preserve">er than </w:t>
+      </w:r>
+      <w:r>
+        <w:t>95</w:t>
+      </w:r>
+      <w:r>
+        <w:t>%</w:t>
+      </w:r>
+      <w:r>
+        <w:t xml:space="preserve"> </w:t>
+      </w:r>
+      <w:r>
+        <w:t>and less t</w:t>
+      </w:r>
+      <w:r>
+        <w:t>han 95</w:t>
+      </w:r>
+      <w:r>
+        <w:t>%</w:t>
+      </w:r>
+    </w:p>
+    <w:p>
+      <w:r>
+        <w:t>Sm</w:t>
+      </w:r>
+      <w:r>
+        <w:t>oker t</w:t>
+      </w:r>
+      <w:r>
+        <w:t xml:space="preserve">o </w:t>
+      </w:r>
+      <w:r>
+        <w:t>curre</w:t>
+      </w:r>
+      <w:r>
+        <w:t>nt and no</w:t>
+      </w:r>
+      <w:r>
+        <w:t>n-cur</w:t>
+      </w:r>
+      <w:r>
+        <w:t>re</w:t>
+      </w:r>
+      <w:r>
+        <w:t>nt</w:t>
+      </w:r>
+    </w:p>
+    <w:p/>
+    <w:p/>
+    <w:p>
+      <w:r>
+        <w:t xml:space="preserve"> </w:t>
       </w:r>
     </w:p>
     <w:sectPr>

</xml_diff>